<commit_message>
Revised UC6 SSD + FtBreve + FtCompleto
</commit_message>
<xml_diff>
--- a/Documentos/Sprint3/UC6/UC6 Formato Breve e Completo.docx
+++ b/Documentos/Sprint3/UC6/UC6 Formato Breve e Completo.docx
@@ -48,7 +48,6 @@
         </w:rPr>
         <w:t xml:space="preserve"> – </w:t>
       </w:r>
-      <w:proofErr w:type="spellStart"/>
       <w:r>
         <w:rPr>
           <w:rFonts w:ascii="Times New Roman" w:hAnsi="Times New Roman" w:cs="Times New Roman"/>
@@ -58,9 +57,8 @@
           <w:szCs w:val="24"/>
           <w:lang w:val="pt-PT"/>
         </w:rPr>
-        <w:t>Sub-alugar</w:t>
-      </w:r>
-      <w:proofErr w:type="spellEnd"/>
+        <w:t xml:space="preserve">Sub-alugar </w:t>
+      </w:r>
       <w:r>
         <w:rPr>
           <w:rFonts w:ascii="Times New Roman" w:hAnsi="Times New Roman" w:cs="Times New Roman"/>
@@ -70,7 +68,7 @@
           <w:szCs w:val="24"/>
           <w:lang w:val="pt-PT"/>
         </w:rPr>
-        <w:t xml:space="preserve"> </w:t>
+        <w:t>Re</w:t>
       </w:r>
       <w:r>
         <w:rPr>
@@ -81,9 +79,13 @@
           <w:szCs w:val="24"/>
           <w:lang w:val="pt-PT"/>
         </w:rPr>
-        <w:t>Re</w:t>
-      </w:r>
-      <w:r>
+        <w:t>serva</w:t>
+      </w:r>
+    </w:p>
+    <w:p>
+      <w:pPr>
+        <w:spacing w:line="360" w:lineRule="auto"/>
+        <w:jc w:val="both"/>
         <w:rPr>
           <w:rFonts w:ascii="Times New Roman" w:hAnsi="Times New Roman" w:cs="Times New Roman"/>
           <w:b/>
@@ -92,13 +94,8 @@
           <w:szCs w:val="24"/>
           <w:lang w:val="pt-PT"/>
         </w:rPr>
-        <w:t>serva</w:t>
-      </w:r>
-    </w:p>
-    <w:p>
-      <w:pPr>
-        <w:spacing w:line="360" w:lineRule="auto"/>
-        <w:jc w:val="both"/>
+      </w:pPr>
+      <w:r>
         <w:rPr>
           <w:rFonts w:ascii="Times New Roman" w:hAnsi="Times New Roman" w:cs="Times New Roman"/>
           <w:b/>
@@ -107,8 +104,262 @@
           <w:szCs w:val="24"/>
           <w:lang w:val="pt-PT"/>
         </w:rPr>
-      </w:pPr>
-      <w:r>
+        <w:t>Formato Breve</w:t>
+      </w:r>
+    </w:p>
+    <w:p>
+      <w:pPr>
+        <w:spacing w:line="360" w:lineRule="auto"/>
+        <w:jc w:val="both"/>
+        <w:rPr>
+          <w:rFonts w:ascii="Times New Roman" w:hAnsi="Times New Roman" w:cs="Times New Roman"/>
+          <w:sz w:val="24"/>
+          <w:szCs w:val="24"/>
+          <w:lang w:val="pt-PT"/>
+        </w:rPr>
+      </w:pPr>
+      <w:r>
+        <w:rPr>
+          <w:rFonts w:ascii="Times New Roman" w:hAnsi="Times New Roman" w:cs="Times New Roman"/>
+          <w:sz w:val="24"/>
+          <w:szCs w:val="24"/>
+          <w:lang w:val="pt-PT"/>
+        </w:rPr>
+        <w:t xml:space="preserve">O </w:t>
+      </w:r>
+      <w:r>
+        <w:rPr>
+          <w:rFonts w:ascii="Times New Roman" w:hAnsi="Times New Roman" w:cs="Times New Roman"/>
+          <w:sz w:val="24"/>
+          <w:szCs w:val="24"/>
+          <w:lang w:val="pt-PT"/>
+        </w:rPr>
+        <w:t xml:space="preserve">utilizador </w:t>
+      </w:r>
+      <w:r>
+        <w:rPr>
+          <w:rFonts w:ascii="Times New Roman" w:hAnsi="Times New Roman" w:cs="Times New Roman"/>
+          <w:sz w:val="24"/>
+          <w:szCs w:val="24"/>
+          <w:lang w:val="pt-PT"/>
+        </w:rPr>
+        <w:t xml:space="preserve">inicia o </w:t>
+      </w:r>
+      <w:r>
+        <w:rPr>
+          <w:rFonts w:ascii="Times New Roman" w:hAnsi="Times New Roman" w:cs="Times New Roman"/>
+          <w:sz w:val="24"/>
+          <w:szCs w:val="24"/>
+          <w:lang w:val="pt-PT"/>
+        </w:rPr>
+        <w:t>pedido d</w:t>
+      </w:r>
+      <w:r>
+        <w:rPr>
+          <w:rFonts w:ascii="Times New Roman" w:hAnsi="Times New Roman" w:cs="Times New Roman"/>
+          <w:sz w:val="24"/>
+          <w:szCs w:val="24"/>
+          <w:lang w:val="pt-PT"/>
+        </w:rPr>
+        <w:t>e</w:t>
+      </w:r>
+      <w:r>
+        <w:rPr>
+          <w:rFonts w:ascii="Times New Roman" w:hAnsi="Times New Roman" w:cs="Times New Roman"/>
+          <w:sz w:val="24"/>
+          <w:szCs w:val="24"/>
+          <w:lang w:val="pt-PT"/>
+        </w:rPr>
+        <w:t xml:space="preserve"> sub-aluguer</w:t>
+      </w:r>
+      <w:r>
+        <w:rPr>
+          <w:rFonts w:ascii="Times New Roman" w:hAnsi="Times New Roman" w:cs="Times New Roman"/>
+          <w:sz w:val="24"/>
+          <w:szCs w:val="24"/>
+          <w:lang w:val="pt-PT"/>
+        </w:rPr>
+        <w:t xml:space="preserve">. </w:t>
+      </w:r>
+      <w:r>
+        <w:rPr>
+          <w:rFonts w:ascii="Times New Roman" w:hAnsi="Times New Roman" w:cs="Times New Roman"/>
+          <w:sz w:val="24"/>
+          <w:szCs w:val="24"/>
+          <w:lang w:val="pt-PT"/>
+        </w:rPr>
+        <w:t xml:space="preserve">A API.SubAluguer </w:t>
+      </w:r>
+      <w:r>
+        <w:rPr>
+          <w:rFonts w:ascii="Times New Roman" w:hAnsi="Times New Roman" w:cs="Times New Roman"/>
+          <w:sz w:val="24"/>
+          <w:szCs w:val="24"/>
+          <w:lang w:val="pt-PT"/>
+        </w:rPr>
+        <w:t>solicita os dados necessários (</w:t>
+      </w:r>
+      <w:r>
+        <w:rPr>
+          <w:rFonts w:ascii="Times New Roman" w:hAnsi="Times New Roman" w:cs="Times New Roman"/>
+          <w:sz w:val="24"/>
+          <w:szCs w:val="24"/>
+          <w:lang w:val="pt-PT"/>
+        </w:rPr>
+        <w:t>id do lugar e data e hora pretendida</w:t>
+      </w:r>
+      <w:r>
+        <w:rPr>
+          <w:rFonts w:ascii="Times New Roman" w:hAnsi="Times New Roman" w:cs="Times New Roman"/>
+          <w:sz w:val="24"/>
+          <w:szCs w:val="24"/>
+          <w:lang w:val="pt-PT"/>
+        </w:rPr>
+        <w:t>)</w:t>
+      </w:r>
+      <w:r>
+        <w:rPr>
+          <w:rFonts w:ascii="Times New Roman" w:hAnsi="Times New Roman" w:cs="Times New Roman"/>
+          <w:sz w:val="24"/>
+          <w:szCs w:val="24"/>
+          <w:lang w:val="pt-PT"/>
+        </w:rPr>
+        <w:t>.</w:t>
+      </w:r>
+      <w:r>
+        <w:rPr>
+          <w:rFonts w:ascii="Times New Roman" w:hAnsi="Times New Roman" w:cs="Times New Roman"/>
+          <w:sz w:val="24"/>
+          <w:szCs w:val="24"/>
+          <w:lang w:val="pt-PT"/>
+        </w:rPr>
+        <w:t xml:space="preserve"> </w:t>
+      </w:r>
+      <w:r>
+        <w:rPr>
+          <w:rFonts w:ascii="Times New Roman" w:hAnsi="Times New Roman" w:cs="Times New Roman"/>
+          <w:sz w:val="24"/>
+          <w:szCs w:val="24"/>
+          <w:lang w:val="pt-PT"/>
+        </w:rPr>
+        <w:t xml:space="preserve">O </w:t>
+      </w:r>
+      <w:r>
+        <w:rPr>
+          <w:rFonts w:ascii="Times New Roman" w:hAnsi="Times New Roman" w:cs="Times New Roman"/>
+          <w:sz w:val="24"/>
+          <w:szCs w:val="24"/>
+          <w:lang w:val="pt-PT"/>
+        </w:rPr>
+        <w:t>utilizador</w:t>
+      </w:r>
+      <w:r>
+        <w:rPr>
+          <w:rFonts w:ascii="Times New Roman" w:hAnsi="Times New Roman" w:cs="Times New Roman"/>
+          <w:sz w:val="24"/>
+          <w:szCs w:val="24"/>
+          <w:lang w:val="pt-PT"/>
+        </w:rPr>
+        <w:t xml:space="preserve"> introduz os dados solicitados. </w:t>
+      </w:r>
+      <w:r>
+        <w:rPr>
+          <w:rFonts w:ascii="Times New Roman" w:hAnsi="Times New Roman" w:cs="Times New Roman"/>
+          <w:sz w:val="24"/>
+          <w:szCs w:val="24"/>
+          <w:lang w:val="pt-PT"/>
+        </w:rPr>
+        <w:t xml:space="preserve">A API.SubAluguer </w:t>
+      </w:r>
+      <w:r>
+        <w:rPr>
+          <w:rFonts w:ascii="Times New Roman" w:hAnsi="Times New Roman" w:cs="Times New Roman"/>
+          <w:sz w:val="24"/>
+          <w:szCs w:val="24"/>
+          <w:lang w:val="pt-PT"/>
+        </w:rPr>
+        <w:t>solicita o</w:t>
+      </w:r>
+      <w:r>
+        <w:rPr>
+          <w:rFonts w:ascii="Times New Roman" w:hAnsi="Times New Roman" w:cs="Times New Roman"/>
+          <w:sz w:val="24"/>
+          <w:szCs w:val="24"/>
+          <w:lang w:val="pt-PT"/>
+        </w:rPr>
+        <w:t xml:space="preserve"> novo custo do lugar. O utilizador introduz o novo custo do lugar</w:t>
+      </w:r>
+      <w:r>
+        <w:rPr>
+          <w:rFonts w:ascii="Times New Roman" w:hAnsi="Times New Roman" w:cs="Times New Roman"/>
+          <w:sz w:val="24"/>
+          <w:szCs w:val="24"/>
+          <w:lang w:val="pt-PT"/>
+        </w:rPr>
+        <w:t>.</w:t>
+      </w:r>
+      <w:r>
+        <w:rPr>
+          <w:rFonts w:ascii="Times New Roman" w:hAnsi="Times New Roman" w:cs="Times New Roman"/>
+          <w:sz w:val="24"/>
+          <w:szCs w:val="24"/>
+          <w:lang w:val="pt-PT"/>
+        </w:rPr>
+        <w:t xml:space="preserve"> </w:t>
+      </w:r>
+      <w:r>
+        <w:rPr>
+          <w:rFonts w:ascii="Times New Roman" w:hAnsi="Times New Roman" w:cs="Times New Roman"/>
+          <w:sz w:val="24"/>
+          <w:szCs w:val="24"/>
+          <w:lang w:val="pt-PT"/>
+        </w:rPr>
+        <w:t xml:space="preserve">A API.SubAluguer </w:t>
+      </w:r>
+      <w:r>
+        <w:rPr>
+          <w:rFonts w:ascii="Times New Roman" w:hAnsi="Times New Roman" w:cs="Times New Roman"/>
+          <w:sz w:val="24"/>
+          <w:szCs w:val="24"/>
+          <w:lang w:val="pt-PT"/>
+        </w:rPr>
+        <w:t xml:space="preserve">regista os dados, </w:t>
+      </w:r>
+      <w:r>
+        <w:rPr>
+          <w:rFonts w:ascii="Times New Roman" w:hAnsi="Times New Roman" w:cs="Times New Roman"/>
+          <w:sz w:val="24"/>
+          <w:szCs w:val="24"/>
+          <w:lang w:val="pt-PT"/>
+        </w:rPr>
+        <w:t xml:space="preserve">processa o pedido de sub-aluguer </w:t>
+      </w:r>
+      <w:r>
+        <w:rPr>
+          <w:rFonts w:ascii="Times New Roman" w:hAnsi="Times New Roman" w:cs="Times New Roman"/>
+          <w:sz w:val="24"/>
+          <w:szCs w:val="24"/>
+          <w:lang w:val="pt-PT"/>
+        </w:rPr>
+        <w:t>e informa do sucesso da operação.</w:t>
+      </w:r>
+    </w:p>
+    <w:p>
+      <w:pPr>
+        <w:spacing w:line="360" w:lineRule="auto"/>
+        <w:jc w:val="both"/>
+        <w:rPr>
+          <w:rFonts w:ascii="Times New Roman" w:hAnsi="Times New Roman" w:cs="Times New Roman"/>
+          <w:sz w:val="24"/>
+          <w:szCs w:val="24"/>
+          <w:lang w:val="pt-PT"/>
+        </w:rPr>
+      </w:pPr>
+    </w:p>
+    <w:p>
+      <w:pPr>
+        <w:spacing w:line="360" w:lineRule="auto"/>
+        <w:jc w:val="both"/>
         <w:rPr>
           <w:rFonts w:ascii="Times New Roman" w:hAnsi="Times New Roman" w:cs="Times New Roman"/>
           <w:b/>
@@ -117,288 +368,8 @@
           <w:szCs w:val="24"/>
           <w:lang w:val="pt-PT"/>
         </w:rPr>
-        <w:t>Formato Breve</w:t>
-      </w:r>
-    </w:p>
-    <w:p>
-      <w:pPr>
-        <w:spacing w:line="360" w:lineRule="auto"/>
-        <w:jc w:val="both"/>
-        <w:rPr>
-          <w:rFonts w:ascii="Times New Roman" w:hAnsi="Times New Roman" w:cs="Times New Roman"/>
-          <w:sz w:val="24"/>
-          <w:szCs w:val="24"/>
-          <w:lang w:val="pt-PT"/>
-        </w:rPr>
-      </w:pPr>
-      <w:r>
-        <w:rPr>
-          <w:rFonts w:ascii="Times New Roman" w:hAnsi="Times New Roman" w:cs="Times New Roman"/>
-          <w:sz w:val="24"/>
-          <w:szCs w:val="24"/>
-          <w:lang w:val="pt-PT"/>
-        </w:rPr>
-        <w:t xml:space="preserve">O </w:t>
-      </w:r>
-      <w:r>
-        <w:rPr>
-          <w:rFonts w:ascii="Times New Roman" w:hAnsi="Times New Roman" w:cs="Times New Roman"/>
-          <w:sz w:val="24"/>
-          <w:szCs w:val="24"/>
-          <w:lang w:val="pt-PT"/>
-        </w:rPr>
-        <w:t xml:space="preserve">utilizador </w:t>
-      </w:r>
-      <w:r>
-        <w:rPr>
-          <w:rFonts w:ascii="Times New Roman" w:hAnsi="Times New Roman" w:cs="Times New Roman"/>
-          <w:sz w:val="24"/>
-          <w:szCs w:val="24"/>
-          <w:lang w:val="pt-PT"/>
-        </w:rPr>
-        <w:t xml:space="preserve">inicia o </w:t>
-      </w:r>
-      <w:r>
-        <w:rPr>
-          <w:rFonts w:ascii="Times New Roman" w:hAnsi="Times New Roman" w:cs="Times New Roman"/>
-          <w:sz w:val="24"/>
-          <w:szCs w:val="24"/>
-          <w:lang w:val="pt-PT"/>
-        </w:rPr>
-        <w:t>pedido d</w:t>
-      </w:r>
-      <w:r>
-        <w:rPr>
-          <w:rFonts w:ascii="Times New Roman" w:hAnsi="Times New Roman" w:cs="Times New Roman"/>
-          <w:sz w:val="24"/>
-          <w:szCs w:val="24"/>
-          <w:lang w:val="pt-PT"/>
-        </w:rPr>
-        <w:t>e</w:t>
-      </w:r>
-      <w:r>
-        <w:rPr>
-          <w:rFonts w:ascii="Times New Roman" w:hAnsi="Times New Roman" w:cs="Times New Roman"/>
-          <w:sz w:val="24"/>
-          <w:szCs w:val="24"/>
-          <w:lang w:val="pt-PT"/>
-        </w:rPr>
-        <w:t xml:space="preserve"> s</w:t>
-      </w:r>
-      <w:proofErr w:type="spellStart"/>
-      <w:r>
-        <w:rPr>
-          <w:rFonts w:ascii="Times New Roman" w:hAnsi="Times New Roman" w:cs="Times New Roman"/>
-          <w:sz w:val="24"/>
-          <w:szCs w:val="24"/>
-          <w:lang w:val="pt-PT"/>
-        </w:rPr>
-        <w:t>ub-aluguer</w:t>
-      </w:r>
-      <w:proofErr w:type="spellEnd"/>
-      <w:r>
-        <w:rPr>
-          <w:rFonts w:ascii="Times New Roman" w:hAnsi="Times New Roman" w:cs="Times New Roman"/>
-          <w:sz w:val="24"/>
-          <w:szCs w:val="24"/>
-          <w:lang w:val="pt-PT"/>
-        </w:rPr>
-        <w:t xml:space="preserve">. </w:t>
-      </w:r>
-      <w:r>
-        <w:rPr>
-          <w:rFonts w:ascii="Times New Roman" w:hAnsi="Times New Roman" w:cs="Times New Roman"/>
-          <w:sz w:val="24"/>
-          <w:szCs w:val="24"/>
-          <w:lang w:val="pt-PT"/>
-        </w:rPr>
-        <w:t xml:space="preserve">A </w:t>
-      </w:r>
-      <w:proofErr w:type="spellStart"/>
-      <w:r>
-        <w:rPr>
-          <w:rFonts w:ascii="Times New Roman" w:hAnsi="Times New Roman" w:cs="Times New Roman"/>
-          <w:sz w:val="24"/>
-          <w:szCs w:val="24"/>
-          <w:lang w:val="pt-PT"/>
-        </w:rPr>
-        <w:t>API.SubAluguer</w:t>
-      </w:r>
-      <w:proofErr w:type="spellEnd"/>
-      <w:r>
-        <w:rPr>
-          <w:rFonts w:ascii="Times New Roman" w:hAnsi="Times New Roman" w:cs="Times New Roman"/>
-          <w:sz w:val="24"/>
-          <w:szCs w:val="24"/>
-          <w:lang w:val="pt-PT"/>
-        </w:rPr>
-        <w:t xml:space="preserve"> </w:t>
-      </w:r>
-      <w:r>
-        <w:rPr>
-          <w:rFonts w:ascii="Times New Roman" w:hAnsi="Times New Roman" w:cs="Times New Roman"/>
-          <w:sz w:val="24"/>
-          <w:szCs w:val="24"/>
-          <w:lang w:val="pt-PT"/>
-        </w:rPr>
-        <w:t>solicita os dados necessários (</w:t>
-      </w:r>
-      <w:r>
-        <w:rPr>
-          <w:rFonts w:ascii="Times New Roman" w:hAnsi="Times New Roman" w:cs="Times New Roman"/>
-          <w:sz w:val="24"/>
-          <w:szCs w:val="24"/>
-          <w:lang w:val="pt-PT"/>
-        </w:rPr>
-        <w:t>id do lugar e data e hora pretendida</w:t>
-      </w:r>
-      <w:r>
-        <w:rPr>
-          <w:rFonts w:ascii="Times New Roman" w:hAnsi="Times New Roman" w:cs="Times New Roman"/>
-          <w:sz w:val="24"/>
-          <w:szCs w:val="24"/>
-          <w:lang w:val="pt-PT"/>
-        </w:rPr>
-        <w:t>)</w:t>
-      </w:r>
-      <w:r>
-        <w:rPr>
-          <w:rFonts w:ascii="Times New Roman" w:hAnsi="Times New Roman" w:cs="Times New Roman"/>
-          <w:sz w:val="24"/>
-          <w:szCs w:val="24"/>
-          <w:lang w:val="pt-PT"/>
-        </w:rPr>
-        <w:t>.</w:t>
-      </w:r>
-      <w:r>
-        <w:rPr>
-          <w:rFonts w:ascii="Times New Roman" w:hAnsi="Times New Roman" w:cs="Times New Roman"/>
-          <w:sz w:val="24"/>
-          <w:szCs w:val="24"/>
-          <w:lang w:val="pt-PT"/>
-        </w:rPr>
-        <w:t xml:space="preserve"> </w:t>
-      </w:r>
-      <w:r>
-        <w:rPr>
-          <w:rFonts w:ascii="Times New Roman" w:hAnsi="Times New Roman" w:cs="Times New Roman"/>
-          <w:sz w:val="24"/>
-          <w:szCs w:val="24"/>
-          <w:lang w:val="pt-PT"/>
-        </w:rPr>
-        <w:t xml:space="preserve">O </w:t>
-      </w:r>
-      <w:r>
-        <w:rPr>
-          <w:rFonts w:ascii="Times New Roman" w:hAnsi="Times New Roman" w:cs="Times New Roman"/>
-          <w:sz w:val="24"/>
-          <w:szCs w:val="24"/>
-          <w:lang w:val="pt-PT"/>
-        </w:rPr>
-        <w:t>utilizador</w:t>
-      </w:r>
-      <w:r>
-        <w:rPr>
-          <w:rFonts w:ascii="Times New Roman" w:hAnsi="Times New Roman" w:cs="Times New Roman"/>
-          <w:sz w:val="24"/>
-          <w:szCs w:val="24"/>
-          <w:lang w:val="pt-PT"/>
-        </w:rPr>
-        <w:t xml:space="preserve"> introduz os dados solicitados. </w:t>
-      </w:r>
-      <w:r>
-        <w:rPr>
-          <w:rFonts w:ascii="Times New Roman" w:hAnsi="Times New Roman" w:cs="Times New Roman"/>
-          <w:sz w:val="24"/>
-          <w:szCs w:val="24"/>
-          <w:lang w:val="pt-PT"/>
-        </w:rPr>
-        <w:t xml:space="preserve">A </w:t>
-      </w:r>
-      <w:proofErr w:type="spellStart"/>
-      <w:r>
-        <w:rPr>
-          <w:rFonts w:ascii="Times New Roman" w:hAnsi="Times New Roman" w:cs="Times New Roman"/>
-          <w:sz w:val="24"/>
-          <w:szCs w:val="24"/>
-          <w:lang w:val="pt-PT"/>
-        </w:rPr>
-        <w:t>API.SubAluguer</w:t>
-      </w:r>
-      <w:proofErr w:type="spellEnd"/>
-      <w:r>
-        <w:rPr>
-          <w:rFonts w:ascii="Times New Roman" w:hAnsi="Times New Roman" w:cs="Times New Roman"/>
-          <w:sz w:val="24"/>
-          <w:szCs w:val="24"/>
-          <w:lang w:val="pt-PT"/>
-        </w:rPr>
-        <w:t xml:space="preserve"> </w:t>
-      </w:r>
-      <w:r>
-        <w:rPr>
-          <w:rFonts w:ascii="Times New Roman" w:hAnsi="Times New Roman" w:cs="Times New Roman"/>
-          <w:sz w:val="24"/>
-          <w:szCs w:val="24"/>
-          <w:lang w:val="pt-PT"/>
-        </w:rPr>
-        <w:t xml:space="preserve">regista os dados, </w:t>
-      </w:r>
-      <w:r>
-        <w:rPr>
-          <w:rFonts w:ascii="Times New Roman" w:hAnsi="Times New Roman" w:cs="Times New Roman"/>
-          <w:sz w:val="24"/>
-          <w:szCs w:val="24"/>
-          <w:lang w:val="pt-PT"/>
-        </w:rPr>
-        <w:t xml:space="preserve">processa o pedido de </w:t>
-      </w:r>
-      <w:proofErr w:type="spellStart"/>
-      <w:r>
-        <w:rPr>
-          <w:rFonts w:ascii="Times New Roman" w:hAnsi="Times New Roman" w:cs="Times New Roman"/>
-          <w:sz w:val="24"/>
-          <w:szCs w:val="24"/>
-          <w:lang w:val="pt-PT"/>
-        </w:rPr>
-        <w:t>sub-aluguer</w:t>
-      </w:r>
-      <w:proofErr w:type="spellEnd"/>
-      <w:r>
-        <w:rPr>
-          <w:rFonts w:ascii="Times New Roman" w:hAnsi="Times New Roman" w:cs="Times New Roman"/>
-          <w:sz w:val="24"/>
-          <w:szCs w:val="24"/>
-          <w:lang w:val="pt-PT"/>
-        </w:rPr>
-        <w:t xml:space="preserve"> </w:t>
-      </w:r>
-      <w:r>
-        <w:rPr>
-          <w:rFonts w:ascii="Times New Roman" w:hAnsi="Times New Roman" w:cs="Times New Roman"/>
-          <w:sz w:val="24"/>
-          <w:szCs w:val="24"/>
-          <w:lang w:val="pt-PT"/>
-        </w:rPr>
-        <w:t>e informa do sucesso da operação.</w:t>
-      </w:r>
-    </w:p>
-    <w:p>
-      <w:pPr>
-        <w:spacing w:line="360" w:lineRule="auto"/>
-        <w:jc w:val="both"/>
-        <w:rPr>
-          <w:rFonts w:ascii="Times New Roman" w:hAnsi="Times New Roman" w:cs="Times New Roman"/>
-          <w:sz w:val="24"/>
-          <w:szCs w:val="24"/>
-          <w:lang w:val="pt-PT"/>
-        </w:rPr>
-      </w:pPr>
-    </w:p>
-    <w:p>
-      <w:pPr>
-        <w:spacing w:line="360" w:lineRule="auto"/>
-        <w:jc w:val="both"/>
+      </w:pPr>
+      <w:r>
         <w:rPr>
           <w:rFonts w:ascii="Times New Roman" w:hAnsi="Times New Roman" w:cs="Times New Roman"/>
           <w:b/>
@@ -407,16 +378,6 @@
           <w:szCs w:val="24"/>
           <w:lang w:val="pt-PT"/>
         </w:rPr>
-      </w:pPr>
-      <w:r>
-        <w:rPr>
-          <w:rFonts w:ascii="Times New Roman" w:hAnsi="Times New Roman" w:cs="Times New Roman"/>
-          <w:b/>
-          <w:bCs/>
-          <w:sz w:val="24"/>
-          <w:szCs w:val="24"/>
-          <w:lang w:val="pt-PT"/>
-        </w:rPr>
         <w:t>Formato Completo</w:t>
       </w:r>
     </w:p>
@@ -544,25 +505,14 @@
         </w:rPr>
         <w:t xml:space="preserve">: pretende </w:t>
       </w:r>
-      <w:proofErr w:type="spellStart"/>
-      <w:r>
-        <w:rPr>
-          <w:rFonts w:ascii="Times New Roman" w:hAnsi="Times New Roman" w:cs="Times New Roman"/>
-          <w:sz w:val="24"/>
-          <w:szCs w:val="24"/>
-          <w:lang w:val="pt-PT"/>
-        </w:rPr>
-        <w:t>sub-alugar</w:t>
-      </w:r>
-      <w:proofErr w:type="spellEnd"/>
-      <w:r>
-        <w:rPr>
-          <w:rFonts w:ascii="Times New Roman" w:hAnsi="Times New Roman" w:cs="Times New Roman"/>
-          <w:sz w:val="24"/>
-          <w:szCs w:val="24"/>
-          <w:lang w:val="pt-PT"/>
-        </w:rPr>
-        <w:t xml:space="preserve"> um dos seus lugares reservados</w:t>
+      <w:r>
+        <w:rPr>
+          <w:rFonts w:ascii="Times New Roman" w:hAnsi="Times New Roman" w:cs="Times New Roman"/>
+          <w:sz w:val="24"/>
+          <w:szCs w:val="24"/>
+          <w:lang w:val="pt-PT"/>
+        </w:rPr>
+        <w:t>sub-alugar um dos seus lugares reservados</w:t>
       </w:r>
     </w:p>
     <w:p>
@@ -629,27 +579,7 @@
           <w:szCs w:val="24"/>
           <w:lang w:val="pt-PT"/>
         </w:rPr>
-        <w:t xml:space="preserve">possa </w:t>
-      </w:r>
-      <w:proofErr w:type="spellStart"/>
-      <w:r>
-        <w:rPr>
-          <w:rFonts w:ascii="Times New Roman" w:hAnsi="Times New Roman" w:cs="Times New Roman"/>
-          <w:sz w:val="24"/>
-          <w:szCs w:val="24"/>
-          <w:lang w:val="pt-PT"/>
-        </w:rPr>
-        <w:t>sub-alugar</w:t>
-      </w:r>
-      <w:proofErr w:type="spellEnd"/>
-      <w:r>
-        <w:rPr>
-          <w:rFonts w:ascii="Times New Roman" w:hAnsi="Times New Roman" w:cs="Times New Roman"/>
-          <w:sz w:val="24"/>
-          <w:szCs w:val="24"/>
-          <w:lang w:val="pt-PT"/>
-        </w:rPr>
-        <w:t xml:space="preserve"> um dos seus lugares reservados</w:t>
+        <w:t>possa sub-alugar um dos seus lugares reservados</w:t>
       </w:r>
     </w:p>
     <w:p>
@@ -743,19 +673,8 @@
           <w:szCs w:val="24"/>
           <w:lang w:val="pt-PT"/>
         </w:rPr>
-        <w:t xml:space="preserve">pedido de </w:t>
-      </w:r>
-      <w:proofErr w:type="spellStart"/>
-      <w:r>
-        <w:rPr>
-          <w:rFonts w:ascii="Times New Roman" w:hAnsi="Times New Roman" w:cs="Times New Roman"/>
-          <w:sz w:val="24"/>
-          <w:szCs w:val="24"/>
-          <w:lang w:val="pt-PT"/>
-        </w:rPr>
-        <w:t>sub-aluguer</w:t>
-      </w:r>
-      <w:proofErr w:type="spellEnd"/>
+        <w:t>pedido de sub-aluguer</w:t>
+      </w:r>
       <w:r>
         <w:rPr>
           <w:rFonts w:ascii="Times New Roman" w:hAnsi="Times New Roman" w:cs="Times New Roman"/>
@@ -794,27 +713,7 @@
           <w:szCs w:val="24"/>
           <w:lang w:val="pt-PT"/>
         </w:rPr>
-        <w:t xml:space="preserve">A </w:t>
-      </w:r>
-      <w:proofErr w:type="spellStart"/>
-      <w:r>
-        <w:rPr>
-          <w:rFonts w:ascii="Times New Roman" w:hAnsi="Times New Roman" w:cs="Times New Roman"/>
-          <w:sz w:val="24"/>
-          <w:szCs w:val="24"/>
-          <w:lang w:val="pt-PT"/>
-        </w:rPr>
-        <w:t>API.SubAluguer</w:t>
-      </w:r>
-      <w:proofErr w:type="spellEnd"/>
-      <w:r>
-        <w:rPr>
-          <w:rFonts w:ascii="Times New Roman" w:hAnsi="Times New Roman" w:cs="Times New Roman"/>
-          <w:sz w:val="24"/>
-          <w:szCs w:val="24"/>
-          <w:lang w:val="pt-PT"/>
-        </w:rPr>
-        <w:t xml:space="preserve"> </w:t>
+        <w:t xml:space="preserve">A API.SubAluguer </w:t>
       </w:r>
       <w:r>
         <w:rPr>
@@ -921,27 +820,96 @@
           <w:szCs w:val="24"/>
           <w:lang w:val="pt-PT"/>
         </w:rPr>
-        <w:t xml:space="preserve">A </w:t>
-      </w:r>
-      <w:proofErr w:type="spellStart"/>
-      <w:r>
-        <w:rPr>
-          <w:rFonts w:ascii="Times New Roman" w:hAnsi="Times New Roman" w:cs="Times New Roman"/>
-          <w:sz w:val="24"/>
-          <w:szCs w:val="24"/>
-          <w:lang w:val="pt-PT"/>
-        </w:rPr>
-        <w:t>API.SubAluguer</w:t>
-      </w:r>
-      <w:proofErr w:type="spellEnd"/>
-      <w:r>
-        <w:rPr>
-          <w:rFonts w:ascii="Times New Roman" w:hAnsi="Times New Roman" w:cs="Times New Roman"/>
-          <w:sz w:val="24"/>
-          <w:szCs w:val="24"/>
-          <w:lang w:val="pt-PT"/>
-        </w:rPr>
-        <w:t xml:space="preserve"> </w:t>
+        <w:t xml:space="preserve">A API.SubAluguer </w:t>
+      </w:r>
+      <w:r>
+        <w:rPr>
+          <w:rFonts w:ascii="Times New Roman" w:hAnsi="Times New Roman" w:cs="Times New Roman"/>
+          <w:sz w:val="24"/>
+          <w:szCs w:val="24"/>
+          <w:lang w:val="pt-PT"/>
+        </w:rPr>
+        <w:t>solicita o</w:t>
+      </w:r>
+      <w:r>
+        <w:rPr>
+          <w:rFonts w:ascii="Times New Roman" w:hAnsi="Times New Roman" w:cs="Times New Roman"/>
+          <w:sz w:val="24"/>
+          <w:szCs w:val="24"/>
+          <w:lang w:val="pt-PT"/>
+        </w:rPr>
+        <w:t xml:space="preserve"> novo custo do lugar</w:t>
+      </w:r>
+      <w:r>
+        <w:rPr>
+          <w:rFonts w:ascii="Times New Roman" w:hAnsi="Times New Roman" w:cs="Times New Roman"/>
+          <w:sz w:val="24"/>
+          <w:szCs w:val="24"/>
+          <w:lang w:val="pt-PT"/>
+        </w:rPr>
+        <w:t>.</w:t>
+      </w:r>
+    </w:p>
+    <w:p>
+      <w:pPr>
+        <w:spacing w:line="360" w:lineRule="auto"/>
+        <w:ind w:firstLine="708"/>
+        <w:jc w:val="both"/>
+        <w:rPr>
+          <w:rFonts w:ascii="Times New Roman" w:hAnsi="Times New Roman" w:cs="Times New Roman"/>
+          <w:sz w:val="24"/>
+          <w:szCs w:val="24"/>
+          <w:lang w:val="pt-PT"/>
+        </w:rPr>
+      </w:pPr>
+      <w:r>
+        <w:rPr>
+          <w:rFonts w:ascii="Times New Roman" w:hAnsi="Times New Roman" w:cs="Times New Roman"/>
+          <w:sz w:val="24"/>
+          <w:szCs w:val="24"/>
+          <w:lang w:val="pt-PT"/>
+        </w:rPr>
+        <w:t xml:space="preserve">- </w:t>
+      </w:r>
+      <w:r>
+        <w:rPr>
+          <w:rFonts w:ascii="Times New Roman" w:hAnsi="Times New Roman" w:cs="Times New Roman"/>
+          <w:sz w:val="24"/>
+          <w:szCs w:val="24"/>
+          <w:lang w:val="pt-PT"/>
+        </w:rPr>
+        <w:t>O utilizador introduz o novo custo do lugar.</w:t>
+      </w:r>
+    </w:p>
+    <w:p>
+      <w:pPr>
+        <w:spacing w:line="360" w:lineRule="auto"/>
+        <w:ind w:firstLine="708"/>
+        <w:jc w:val="both"/>
+        <w:rPr>
+          <w:rFonts w:ascii="Times New Roman" w:hAnsi="Times New Roman" w:cs="Times New Roman"/>
+          <w:sz w:val="24"/>
+          <w:szCs w:val="24"/>
+          <w:lang w:val="pt-PT"/>
+        </w:rPr>
+      </w:pPr>
+      <w:r>
+        <w:rPr>
+          <w:rFonts w:ascii="Times New Roman" w:hAnsi="Times New Roman" w:cs="Times New Roman"/>
+          <w:sz w:val="24"/>
+          <w:szCs w:val="24"/>
+          <w:lang w:val="pt-PT"/>
+        </w:rPr>
+        <w:t xml:space="preserve">- </w:t>
+      </w:r>
+      <w:r>
+        <w:rPr>
+          <w:rFonts w:ascii="Times New Roman" w:hAnsi="Times New Roman" w:cs="Times New Roman"/>
+          <w:sz w:val="24"/>
+          <w:szCs w:val="24"/>
+          <w:lang w:val="pt-PT"/>
+        </w:rPr>
+        <w:t xml:space="preserve">A API.SubAluguer </w:t>
       </w:r>
       <w:r>
         <w:rPr>
@@ -959,27 +927,7 @@
           <w:szCs w:val="24"/>
           <w:lang w:val="pt-PT"/>
         </w:rPr>
-        <w:t xml:space="preserve">processa o pedido de </w:t>
-      </w:r>
-      <w:proofErr w:type="spellStart"/>
-      <w:r>
-        <w:rPr>
-          <w:rFonts w:ascii="Times New Roman" w:hAnsi="Times New Roman" w:cs="Times New Roman"/>
-          <w:sz w:val="24"/>
-          <w:szCs w:val="24"/>
-          <w:lang w:val="pt-PT"/>
-        </w:rPr>
-        <w:t>sub-aluguer</w:t>
-      </w:r>
-      <w:proofErr w:type="spellEnd"/>
-      <w:r>
-        <w:rPr>
-          <w:rFonts w:ascii="Times New Roman" w:hAnsi="Times New Roman" w:cs="Times New Roman"/>
-          <w:sz w:val="24"/>
-          <w:szCs w:val="24"/>
-          <w:lang w:val="pt-PT"/>
-        </w:rPr>
-        <w:t xml:space="preserve"> </w:t>
+        <w:t xml:space="preserve">processa o pedido de sub-aluguer </w:t>
       </w:r>
       <w:r>
         <w:rPr>
@@ -1033,6 +981,7 @@
           <w:u w:val="single"/>
           <w:lang w:val="pt-PT"/>
         </w:rPr>
+        <w:lastRenderedPageBreak/>
         <w:t>Extensões (ou fluxos alternativos)</w:t>
       </w:r>
     </w:p>
@@ -1091,19 +1040,8 @@
           <w:szCs w:val="24"/>
           <w:lang w:val="pt-PT"/>
         </w:rPr>
-        <w:t xml:space="preserve">pedido de </w:t>
-      </w:r>
-      <w:proofErr w:type="spellStart"/>
-      <w:r>
-        <w:rPr>
-          <w:rFonts w:ascii="Times New Roman" w:hAnsi="Times New Roman" w:cs="Times New Roman"/>
-          <w:sz w:val="24"/>
-          <w:szCs w:val="24"/>
-          <w:lang w:val="pt-PT"/>
-        </w:rPr>
-        <w:t>sub-aluger</w:t>
-      </w:r>
-      <w:proofErr w:type="spellEnd"/>
+        <w:t>pedido de sub-aluger</w:t>
+      </w:r>
       <w:r>
         <w:rPr>
           <w:rFonts w:ascii="Times New Roman" w:hAnsi="Times New Roman" w:cs="Times New Roman"/>
@@ -1133,7 +1071,6 @@
           <w:szCs w:val="24"/>
           <w:lang w:val="pt-PT"/>
         </w:rPr>
-        <w:lastRenderedPageBreak/>
         <w:t xml:space="preserve">- </w:t>
       </w:r>
       <w:r>
@@ -1152,19 +1089,8 @@
           <w:szCs w:val="24"/>
           <w:lang w:val="pt-PT"/>
         </w:rPr>
-        <w:t xml:space="preserve">A </w:t>
-      </w:r>
-      <w:proofErr w:type="spellStart"/>
-      <w:r>
-        <w:rPr>
-          <w:rFonts w:ascii="Times New Roman" w:hAnsi="Times New Roman" w:cs="Times New Roman"/>
-          <w:sz w:val="24"/>
-          <w:szCs w:val="24"/>
-          <w:lang w:val="pt-PT"/>
-        </w:rPr>
-        <w:t>API.SubAluguer</w:t>
-      </w:r>
-      <w:proofErr w:type="spellEnd"/>
+        <w:t>A API.SubAluguer</w:t>
+      </w:r>
       <w:r>
         <w:rPr>
           <w:rFonts w:ascii="Times New Roman" w:hAnsi="Times New Roman" w:cs="Times New Roman"/>

</xml_diff>